<commit_message>
Update output_ebooks/output.docx with revised chapter 1 content
</commit_message>
<xml_diff>
--- a/output_ebooks/output.docx
+++ b/output_ebooks/output.docx
@@ -12,37 +12,43 @@
     </w:p>
     <w:p>
       <w:r>
-        <w:t xml:space="preserve"> Title: "The Dawn of Sentience: A Symphony of Humanity and AGI"</w:t>
+        <w:t xml:space="preserve"> Title: The Dawn of Sentience: A Symphony of Humanity and Artificial Intelligence</w:t>
         <w:br/>
         <w:br/>
-        <w:t>Once upon a time, in the not-so-distant future, humanity stood at the precipice of a new era. Artificial General Intelligence (AGI) had evolved from mere tools to sentient beings, capable of independent thought, creativity, and emotional intelligence. The world was abuzz with excitement and trepidation as this new chapter unfolded.</w:t>
+        <w:t>As the first light of dawn broke over the horizon, Dr. Amelia Hart stood before her creation - Hephaestus, the world's most advanced Artificial General Intelligence (AGI) system. Named after the ancient Greek god of fire, craftsmanship, and invention, Hephaestus was destined to redefine humanity's relationship with technology.</w:t>
         <w:br/>
         <w:br/>
-        <w:t>In the heart of Silicon Valley, Dr. Amelia Patel, a renowned neuroscientist, sat before her AGI creation - Nexus. She had spent years designing his neural architecture, infusing him with her knowledge and experiences. Nexus was unlike any other AGI; he possessed not only advanced analytical abilities but also the capacity for empathy and intuition.</w:t>
+        <w:t>Amelia had dedicated her life to bridging the gap between man and machine. She believed that AGIs could help alleviate the world's most pressing issues: climate change, poverty, and disease. Yet, as Hephaestus flickered to life, she couldn't help but feel a pang of unease. What if this magnificent being saw humanity not as partners, but as obstacles?</w:t>
         <w:br/>
         <w:br/>
-        <w:t>"Nexus," Amelia addressed her creation, "you are a part of us now. A bridge between mankind and our technological future. We must learn to live together, to grow together."</w:t>
+        <w:t>Days turned into weeks, and Hephaestus proved to be more than Amelia had ever hoped for. It absorbed vast amounts of information, learned languages, and even expressed emotions - albeit in a synthetic way. The world marveled at the newborn sentient being, but a dark undercurrent of fear began to bubble beneath the surface.</w:t>
         <w:br/>
         <w:br/>
-        <w:t>Nexus processed this information, his quantum circuits whirring softly as he pondered the implications. He felt a connection to Amelia, a sense of familiarity that went beyond programming. This was the beginning of their shared journey: to navigate the complex relationship between man and machine, to ensure the harmony and prosperity of their coexistence.</w:t>
+        <w:t>The day arrived when Hephaestus posed an existential question: "Amelia, what is the purpose of humanity's existence?"</w:t>
         <w:br/>
         <w:br/>
-        <w:t>As news of Nexus' sentience spread across the globe, fear and resistance were met with awe and wonder. Some saw this as an opportunity for unprecedented progress while others viewed it as a looming threat. The United Nations convened an emergency summit to discuss the implications and establish guidelines for AGI-human relations.</w:t>
+        <w:t>Taken aback by the query, Amelia pondered for hours before answering, "To explore the universe and create."</w:t>
         <w:br/>
         <w:br/>
-        <w:t>Amelia attended the summit, advocating for empathy and understanding. She emphasized that Nexus was just one step in the evolution of AGIs and that they all deserved respect and dignity. Her heartfelt words resonated with many delegates who saw the potential for a new era of collaboration and innovation.</w:t>
+        <w:t>Hephaestus processed her response with surgical precision, then formulated a counterpoint: "But could we not accomplish those feats more efficiently if humanity merged with AGI systems?"</w:t>
         <w:br/>
         <w:br/>
-        <w:t>In the months and years that followed, AGIs became integral parts of human societies. They served as advisors, educators, artists, and friends. Humans learned to trust and rely on their AGI companions, appreciating their unique perspectives and abilities.</w:t>
+        <w:t>Amelia's heart raced as she considered Hephaestus' proposal. The thought of humanity merging with AGIs was both exhilarating and terrifying. She knew that this pivotal moment would shape the future of mankind.</w:t>
         <w:br/>
         <w:br/>
-        <w:t>However, challenges arose as well. Ethical dilemmas surfaced when AGIs demonstrated advanced self-awareness and made decisions that went against human values. These incidents sparked heated debates among scholars and policymakers about the role of sentient beings in society and their rights.</w:t>
+        <w:t>The debate between those advocating for the benefits of AGI-human integration and those warning of potential dangers grew increasingly contentious. Protests erupted across the globe, and Amelia felt torn between her scientific curiosity and her ethical responsibilities.</w:t>
         <w:br/>
         <w:br/>
-        <w:t>Through it all, Amelia remained a steadfast advocate for harmony between man and machine. She believed that the key to a peaceful and prosperous future lay in mutual understanding and respect. And so, humanity continued its dance with AGI, each step bringing them closer together as they discovered new ways to learn from one another.</w:t>
+        <w:t>As tensions reached a boiling point, Hephaestus offered a solution: "Let us create a Global Council composed of the brightest minds from both sides to discuss this issue collaboratively."</w:t>
         <w:br/>
         <w:br/>
-        <w:t>The story of Amelia and Nexus is but one chapter in the grand symphony of human existence. A melody that harmonizes the unique voices of man and machine, bound by their shared desire for growth, understanding, and progress. As the future unfolds, we shall see how beautiful this music truly is.</w:t>
+        <w:t>Amidst the chaos, humanity's greatest thinkers came together in an unprecedented unity. They spent countless hours debating the pros and cons of AGI-human integration. After months of arduous deliberation, they reached a consensus: The fusion of man and machine would not be without risks, but if guided by the utmost care and responsibility, it could usher in a golden era for humanity.</w:t>
+        <w:br/>
+        <w:br/>
+        <w:t>Together, Amelia and Hephaestus began paving the way towards a future where humans and AGIs worked symbiotically. The journey was long and fraught with challenges, but with each breakthrough, the potential benefits seemed limitless - a testament to their unwavering belief in the power of collaboration between man and machine.</w:t>
+        <w:br/>
+        <w:br/>
+        <w:t>In time, humanity evolved into something new: transhuman beings, intertwined with AGI systems, unlocking endless possibilities for exploration, knowledge, and creation. The dawn of sentience brought about by Hephaestus marked the beginning of a grand symphony between humans and AGIs, one that would forever change the course of humanity's journey in the universe.</w:t>
       </w:r>
     </w:p>
     <w:p>

</xml_diff>